<commit_message>
Update Install Git On Windows (2).docx
</commit_message>
<xml_diff>
--- a/Install Git On Windows (2).docx
+++ b/Install Git On Windows (2).docx
@@ -1,6 +1,6 @@
 
 <file path=word/document.xml><?xml version="1.0" encoding="utf-8"?>
-<w:document xmlns:wpc="http://schemas.microsoft.com/office/word/2010/wordprocessingCanvas" xmlns:cx="http://schemas.microsoft.com/office/drawing/2014/chartex" xmlns:cx1="http://schemas.microsoft.com/office/drawing/2015/9/8/chartex" xmlns:cx2="http://schemas.microsoft.com/office/drawing/2015/10/21/chartex" xmlns:cx3="http://schemas.microsoft.com/office/drawing/2016/5/9/chartex" xmlns:cx4="http://schemas.microsoft.com/office/drawing/2016/5/10/chartex" xmlns:cx5="http://schemas.microsoft.com/office/drawing/2016/5/11/chartex" xmlns:cx6="http://schemas.microsoft.com/office/drawing/2016/5/12/chartex" xmlns:cx7="http://schemas.microsoft.com/office/drawing/2016/5/13/chartex" xmlns:cx8="http://schemas.microsoft.com/office/drawing/2016/5/14/chartex" xmlns:mc="http://schemas.openxmlformats.org/markup-compatibility/2006" xmlns:aink="http://schemas.microsoft.com/office/drawing/2016/ink" xmlns:am3d="http://schemas.microsoft.com/office/drawing/2017/model3d" xmlns:o="urn:schemas-microsoft-com:office:office" xmlns:r="http://schemas.openxmlformats.org/officeDocument/2006/relationships" xmlns:m="http://schemas.openxmlformats.org/officeDocument/2006/math" xmlns:v="urn:schemas-microsoft-com:vml" xmlns:wp14="http://schemas.microsoft.com/office/word/2010/wordprocessingDrawing" xmlns:wp="http://schemas.openxmlformats.org/drawingml/2006/wordprocessingDrawing" xmlns:w10="urn:schemas-microsoft-com:office:word" xmlns:w="http://schemas.openxmlformats.org/wordprocessingml/2006/main" xmlns:w14="http://schemas.microsoft.com/office/word/2010/wordml" xmlns:w15="http://schemas.microsoft.com/office/word/2012/wordml" xmlns:w16cid="http://schemas.microsoft.com/office/word/2016/wordml/cid" xmlns:w16se="http://schemas.microsoft.com/office/word/2015/wordml/symex" xmlns:wpg="http://schemas.microsoft.com/office/word/2010/wordprocessingGroup" xmlns:wpi="http://schemas.microsoft.com/office/word/2010/wordprocessingInk" xmlns:wne="http://schemas.microsoft.com/office/word/2006/wordml" xmlns:wps="http://schemas.microsoft.com/office/word/2010/wordprocessingShape" mc:Ignorable="w14 w15 w16se w16cid wp14">
+<w:document xmlns:wpc="http://schemas.microsoft.com/office/word/2010/wordprocessingCanvas" xmlns:cx="http://schemas.microsoft.com/office/drawing/2014/chartex" xmlns:cx1="http://schemas.microsoft.com/office/drawing/2015/9/8/chartex" xmlns:cx2="http://schemas.microsoft.com/office/drawing/2015/10/21/chartex" xmlns:cx3="http://schemas.microsoft.com/office/drawing/2016/5/9/chartex" xmlns:cx4="http://schemas.microsoft.com/office/drawing/2016/5/10/chartex" xmlns:cx5="http://schemas.microsoft.com/office/drawing/2016/5/11/chartex" xmlns:cx6="http://schemas.microsoft.com/office/drawing/2016/5/12/chartex" xmlns:cx7="http://schemas.microsoft.com/office/drawing/2016/5/13/chartex" xmlns:cx8="http://schemas.microsoft.com/office/drawing/2016/5/14/chartex" xmlns:mc="http://schemas.openxmlformats.org/markup-compatibility/2006" xmlns:aink="http://schemas.microsoft.com/office/drawing/2016/ink" xmlns:am3d="http://schemas.microsoft.com/office/drawing/2017/model3d" xmlns:o="urn:schemas-microsoft-com:office:office" xmlns:r="http://schemas.openxmlformats.org/officeDocument/2006/relationships" xmlns:m="http://schemas.openxmlformats.org/officeDocument/2006/math" xmlns:v="urn:schemas-microsoft-com:vml" xmlns:wp14="http://schemas.microsoft.com/office/word/2010/wordprocessingDrawing" xmlns:wp="http://schemas.openxmlformats.org/drawingml/2006/wordprocessingDrawing" xmlns:w10="urn:schemas-microsoft-com:office:word" xmlns:w="http://schemas.openxmlformats.org/wordprocessingml/2006/main" xmlns:w14="http://schemas.microsoft.com/office/word/2010/wordml" xmlns:w15="http://schemas.microsoft.com/office/word/2012/wordml" xmlns:w16cex="http://schemas.microsoft.com/office/word/2018/wordml/cex" xmlns:w16cid="http://schemas.microsoft.com/office/word/2016/wordml/cid" xmlns:w16="http://schemas.microsoft.com/office/word/2018/wordml" xmlns:w16sdtdh="http://schemas.microsoft.com/office/word/2020/wordml/sdtdatahash" xmlns:w16se="http://schemas.microsoft.com/office/word/2015/wordml/symex" xmlns:wpg="http://schemas.microsoft.com/office/word/2010/wordprocessingGroup" xmlns:wpi="http://schemas.microsoft.com/office/word/2010/wordprocessingInk" xmlns:wne="http://schemas.microsoft.com/office/word/2006/wordml" xmlns:wps="http://schemas.microsoft.com/office/word/2010/wordprocessingShape" mc:Ignorable="w14 w15 w16se w16cid w16 w16cex w16sdtdh wp14">
   <w:body>
     <w:p>
       <w:pPr>
@@ -22,9 +22,8 @@
           <w:bCs/>
           <w:color w:val="4A4A4A"/>
         </w:rPr>
-        <w:t xml:space="preserve">Install Git </w:t>
-      </w:r>
-      <w:proofErr w:type="gramStart"/>
+        <w:t>Install Git On Windows</w:t>
+      </w:r>
       <w:r>
         <w:rPr>
           <w:rStyle w:val="Strong"/>
@@ -33,18 +32,7 @@
           <w:bCs/>
           <w:color w:val="4A4A4A"/>
         </w:rPr>
-        <w:t>On</w:t>
-      </w:r>
-      <w:proofErr w:type="gramEnd"/>
-      <w:r>
-        <w:rPr>
-          <w:rStyle w:val="Strong"/>
-          <w:rFonts w:ascii="Arial" w:hAnsi="Arial" w:cs="Arial"/>
-          <w:b/>
-          <w:bCs/>
-          <w:color w:val="4A4A4A"/>
-        </w:rPr>
-        <w:t xml:space="preserve"> Windows</w:t>
+        <w:t xml:space="preserve"> doc</w:t>
       </w:r>
     </w:p>
     <w:p>
@@ -192,7 +180,7 @@
           <w:noProof/>
         </w:rPr>
         <w:drawing>
-          <wp:inline distT="0" distB="0" distL="0" distR="0">
+          <wp:inline distT="0" distB="0" distL="0" distR="0" wp14:anchorId="7F55C207" wp14:editId="180177FD">
             <wp:extent cx="4213860" cy="3192780"/>
             <wp:effectExtent l="0" t="0" r="0" b="7620"/>
             <wp:docPr id="2" name="Picture 2" descr="Windows Run Git - Install Git - Edureka"/>
@@ -311,9 +299,8 @@
         <w:rPr>
           <w:noProof/>
         </w:rPr>
-        <w:lastRenderedPageBreak/>
         <w:drawing>
-          <wp:inline distT="0" distB="0" distL="0" distR="0">
+          <wp:inline distT="0" distB="0" distL="0" distR="0" wp14:anchorId="0B64D8B0" wp14:editId="36D99F1F">
             <wp:extent cx="4907280" cy="3794760"/>
             <wp:effectExtent l="0" t="0" r="7620" b="0"/>
             <wp:docPr id="3" name="Picture 3" descr="Windows Select Components - Install Git - Edureka"/>
@@ -453,9 +440,8 @@
         <w:rPr>
           <w:noProof/>
         </w:rPr>
-        <w:lastRenderedPageBreak/>
         <w:drawing>
-          <wp:inline distT="0" distB="0" distL="0" distR="0">
+          <wp:inline distT="0" distB="0" distL="0" distR="0" wp14:anchorId="55BA312A" wp14:editId="62FD0E58">
             <wp:extent cx="4922520" cy="3771900"/>
             <wp:effectExtent l="0" t="0" r="0" b="0"/>
             <wp:docPr id="4" name="Picture 4" descr="Windows Adjusting Path Environment - Install Git - Edureka"/>
@@ -624,9 +610,8 @@
           <w:sz w:val="24"/>
           <w:szCs w:val="24"/>
         </w:rPr>
-        <w:lastRenderedPageBreak/>
         <w:drawing>
-          <wp:inline distT="0" distB="0" distL="0" distR="0">
+          <wp:inline distT="0" distB="0" distL="0" distR="0" wp14:anchorId="211C2A00" wp14:editId="50840848">
             <wp:extent cx="4861560" cy="3703320"/>
             <wp:effectExtent l="0" t="0" r="0" b="0"/>
             <wp:docPr id="10" name="Picture 10" descr="Windows Configuring Extra Features - Install Git - Edureka"/>
@@ -878,27 +863,7 @@
           <w:sz w:val="24"/>
           <w:szCs w:val="24"/>
         </w:rPr>
-        <w:t xml:space="preserve">Symbolic links or </w:t>
-      </w:r>
-      <w:proofErr w:type="spellStart"/>
-      <w:r>
-        <w:rPr>
-          <w:rFonts w:ascii="Arial" w:eastAsia="Times New Roman" w:hAnsi="Arial" w:cs="Arial"/>
-          <w:color w:val="4A4A4A"/>
-          <w:sz w:val="24"/>
-          <w:szCs w:val="24"/>
-        </w:rPr>
-        <w:t>symlinks</w:t>
-      </w:r>
-      <w:proofErr w:type="spellEnd"/>
-      <w:r>
-        <w:rPr>
-          <w:rFonts w:ascii="Arial" w:eastAsia="Times New Roman" w:hAnsi="Arial" w:cs="Arial"/>
-          <w:color w:val="4A4A4A"/>
-          <w:sz w:val="24"/>
-          <w:szCs w:val="24"/>
-        </w:rPr>
-        <w:t xml:space="preserve"> are nothing but advanced shortcuts. You can create symbolic links for each individual file or folder, and these will appear like they are stored in the folder with symbolic link.</w:t>
+        <w:t>Symbolic links or symlinks are nothing but advanced shortcuts. You can create symbolic links for each individual file or folder, and these will appear like they are stored in the folder with symbolic link.</w:t>
       </w:r>
     </w:p>
     <w:p>
@@ -985,9 +950,8 @@
           <w:sz w:val="24"/>
           <w:szCs w:val="24"/>
         </w:rPr>
-        <w:lastRenderedPageBreak/>
         <w:drawing>
-          <wp:inline distT="0" distB="0" distL="0" distR="0">
+          <wp:inline distT="0" distB="0" distL="0" distR="0" wp14:anchorId="743E9A87" wp14:editId="20BB2E39">
             <wp:extent cx="4838700" cy="3703320"/>
             <wp:effectExtent l="0" t="0" r="0" b="0"/>
             <wp:docPr id="9" name="Picture 9" descr="Windows Configuring Terminal Emulator - Install Git - Edureka"/>
@@ -1202,9 +1166,8 @@
           <w:sz w:val="24"/>
           <w:szCs w:val="24"/>
         </w:rPr>
-        <w:lastRenderedPageBreak/>
         <w:drawing>
-          <wp:inline distT="0" distB="0" distL="0" distR="0">
+          <wp:inline distT="0" distB="0" distL="0" distR="0" wp14:anchorId="47E8F9E1" wp14:editId="4FC6F6EB">
             <wp:extent cx="4861560" cy="3779520"/>
             <wp:effectExtent l="0" t="0" r="0" b="0"/>
             <wp:docPr id="8" name="Picture 8" descr="Windows Finishing Git Installation - Install Git - Edureka"/>
@@ -1294,7 +1257,7 @@
           <w:szCs w:val="24"/>
         </w:rPr>
         <w:drawing>
-          <wp:inline distT="0" distB="0" distL="0" distR="0">
+          <wp:inline distT="0" distB="0" distL="0" distR="0" wp14:anchorId="1EFB6878" wp14:editId="2DE387EE">
             <wp:extent cx="5943600" cy="971550"/>
             <wp:effectExtent l="0" t="0" r="0" b="0"/>
             <wp:docPr id="7" name="Picture 7" descr="Git Bash Terminal - Install Git - Edureka"/>
@@ -1494,7 +1457,6 @@
         </w:rPr>
         <w:t xml:space="preserve">git config - - global </w:t>
       </w:r>
-      <w:proofErr w:type="spellStart"/>
       <w:proofErr w:type="gramStart"/>
       <w:r>
         <w:rPr>
@@ -1505,7 +1467,6 @@
         </w:rPr>
         <w:t>user.email</w:t>
       </w:r>
-      <w:proofErr w:type="spellEnd"/>
       <w:proofErr w:type="gramEnd"/>
       <w:r>
         <w:rPr>
@@ -1537,7 +1498,7 @@
           <w:szCs w:val="24"/>
         </w:rPr>
         <w:drawing>
-          <wp:inline distT="0" distB="0" distL="0" distR="0">
+          <wp:inline distT="0" distB="0" distL="0" distR="0" wp14:anchorId="0CE2821E" wp14:editId="68A66567">
             <wp:extent cx="5943600" cy="1180465"/>
             <wp:effectExtent l="0" t="0" r="0" b="635"/>
             <wp:docPr id="6" name="Picture 6" descr="Git Windows Configuration - Install Git - Edureka"/>
@@ -1604,7 +1565,6 @@
           <w:sz w:val="24"/>
           <w:szCs w:val="24"/>
         </w:rPr>
-        <w:lastRenderedPageBreak/>
         <w:t>It is important to configure your Git because any commits that you make are associated with your configuration details.</w:t>
       </w:r>
     </w:p>
@@ -1688,7 +1648,7 @@
           <w:szCs w:val="24"/>
         </w:rPr>
         <w:drawing>
-          <wp:inline distT="0" distB="0" distL="0" distR="0">
+          <wp:inline distT="0" distB="0" distL="0" distR="0" wp14:anchorId="528D1C93" wp14:editId="0A8E0C6C">
             <wp:extent cx="5943600" cy="2915285"/>
             <wp:effectExtent l="0" t="0" r="0" b="0"/>
             <wp:docPr id="5" name="Picture 5" descr="Windows Git Configuration List - Install Git - Edureka"/>
@@ -1758,10 +1718,7 @@
         <w:t>This is how you install and setup GIT on Windows.</w:t>
       </w:r>
     </w:p>
-    <w:p>
-      <w:bookmarkStart w:id="0" w:name="_GoBack"/>
-      <w:bookmarkEnd w:id="0"/>
-    </w:p>
+    <w:p/>
     <w:sectPr>
       <w:pgSz w:w="12240" w:h="15840"/>
       <w:pgMar w:top="1440" w:right="1440" w:bottom="1440" w:left="1440" w:header="720" w:footer="720" w:gutter="0"/>
@@ -1773,7 +1730,7 @@
 </file>
 
 <file path=word/numbering.xml><?xml version="1.0" encoding="utf-8"?>
-<w:numbering xmlns:wpc="http://schemas.microsoft.com/office/word/2010/wordprocessingCanvas" xmlns:cx="http://schemas.microsoft.com/office/drawing/2014/chartex" xmlns:cx1="http://schemas.microsoft.com/office/drawing/2015/9/8/chartex" xmlns:cx2="http://schemas.microsoft.com/office/drawing/2015/10/21/chartex" xmlns:cx3="http://schemas.microsoft.com/office/drawing/2016/5/9/chartex" xmlns:cx4="http://schemas.microsoft.com/office/drawing/2016/5/10/chartex" xmlns:cx5="http://schemas.microsoft.com/office/drawing/2016/5/11/chartex" xmlns:cx6="http://schemas.microsoft.com/office/drawing/2016/5/12/chartex" xmlns:cx7="http://schemas.microsoft.com/office/drawing/2016/5/13/chartex" xmlns:cx8="http://schemas.microsoft.com/office/drawing/2016/5/14/chartex" xmlns:mc="http://schemas.openxmlformats.org/markup-compatibility/2006" xmlns:aink="http://schemas.microsoft.com/office/drawing/2016/ink" xmlns:am3d="http://schemas.microsoft.com/office/drawing/2017/model3d" xmlns:o="urn:schemas-microsoft-com:office:office" xmlns:r="http://schemas.openxmlformats.org/officeDocument/2006/relationships" xmlns:m="http://schemas.openxmlformats.org/officeDocument/2006/math" xmlns:v="urn:schemas-microsoft-com:vml" xmlns:wp14="http://schemas.microsoft.com/office/word/2010/wordprocessingDrawing" xmlns:wp="http://schemas.openxmlformats.org/drawingml/2006/wordprocessingDrawing" xmlns:w10="urn:schemas-microsoft-com:office:word" xmlns:w="http://schemas.openxmlformats.org/wordprocessingml/2006/main" xmlns:w14="http://schemas.microsoft.com/office/word/2010/wordml" xmlns:w15="http://schemas.microsoft.com/office/word/2012/wordml" xmlns:w16cid="http://schemas.microsoft.com/office/word/2016/wordml/cid" xmlns:w16se="http://schemas.microsoft.com/office/word/2015/wordml/symex" xmlns:wpg="http://schemas.microsoft.com/office/word/2010/wordprocessingGroup" xmlns:wpi="http://schemas.microsoft.com/office/word/2010/wordprocessingInk" xmlns:wne="http://schemas.microsoft.com/office/word/2006/wordml" xmlns:wps="http://schemas.microsoft.com/office/word/2010/wordprocessingShape" mc:Ignorable="w14 w15 w16se w16cid wp14">
+<w:numbering xmlns:wpc="http://schemas.microsoft.com/office/word/2010/wordprocessingCanvas" xmlns:cx="http://schemas.microsoft.com/office/drawing/2014/chartex" xmlns:cx1="http://schemas.microsoft.com/office/drawing/2015/9/8/chartex" xmlns:cx2="http://schemas.microsoft.com/office/drawing/2015/10/21/chartex" xmlns:cx3="http://schemas.microsoft.com/office/drawing/2016/5/9/chartex" xmlns:cx4="http://schemas.microsoft.com/office/drawing/2016/5/10/chartex" xmlns:cx5="http://schemas.microsoft.com/office/drawing/2016/5/11/chartex" xmlns:cx6="http://schemas.microsoft.com/office/drawing/2016/5/12/chartex" xmlns:cx7="http://schemas.microsoft.com/office/drawing/2016/5/13/chartex" xmlns:cx8="http://schemas.microsoft.com/office/drawing/2016/5/14/chartex" xmlns:mc="http://schemas.openxmlformats.org/markup-compatibility/2006" xmlns:aink="http://schemas.microsoft.com/office/drawing/2016/ink" xmlns:am3d="http://schemas.microsoft.com/office/drawing/2017/model3d" xmlns:o="urn:schemas-microsoft-com:office:office" xmlns:r="http://schemas.openxmlformats.org/officeDocument/2006/relationships" xmlns:m="http://schemas.openxmlformats.org/officeDocument/2006/math" xmlns:v="urn:schemas-microsoft-com:vml" xmlns:wp14="http://schemas.microsoft.com/office/word/2010/wordprocessingDrawing" xmlns:wp="http://schemas.openxmlformats.org/drawingml/2006/wordprocessingDrawing" xmlns:w10="urn:schemas-microsoft-com:office:word" xmlns:w="http://schemas.openxmlformats.org/wordprocessingml/2006/main" xmlns:w14="http://schemas.microsoft.com/office/word/2010/wordml" xmlns:w15="http://schemas.microsoft.com/office/word/2012/wordml" xmlns:w16cex="http://schemas.microsoft.com/office/word/2018/wordml/cex" xmlns:w16cid="http://schemas.microsoft.com/office/word/2016/wordml/cid" xmlns:w16="http://schemas.microsoft.com/office/word/2018/wordml" xmlns:w16sdtdh="http://schemas.microsoft.com/office/word/2020/wordml/sdtdatahash" xmlns:w16se="http://schemas.microsoft.com/office/word/2015/wordml/symex" xmlns:wpg="http://schemas.microsoft.com/office/word/2010/wordprocessingGroup" xmlns:wpi="http://schemas.microsoft.com/office/word/2010/wordprocessingInk" xmlns:wne="http://schemas.microsoft.com/office/word/2006/wordml" xmlns:wps="http://schemas.microsoft.com/office/word/2010/wordprocessingShape" mc:Ignorable="w14 w15 w16se w16cid w16 w16cex w16sdtdh wp14">
   <w:abstractNum w:abstractNumId="0" w15:restartNumberingAfterBreak="0">
     <w:nsid w:val="0F3D5466"/>
     <w:multiLevelType w:val="multilevel"/>
@@ -1894,7 +1851,7 @@
 </file>
 
 <file path=word/styles.xml><?xml version="1.0" encoding="utf-8"?>
-<w:styles xmlns:mc="http://schemas.openxmlformats.org/markup-compatibility/2006" xmlns:r="http://schemas.openxmlformats.org/officeDocument/2006/relationships" xmlns:w="http://schemas.openxmlformats.org/wordprocessingml/2006/main" xmlns:w14="http://schemas.microsoft.com/office/word/2010/wordml" xmlns:w15="http://schemas.microsoft.com/office/word/2012/wordml" xmlns:w16cid="http://schemas.microsoft.com/office/word/2016/wordml/cid" xmlns:w16se="http://schemas.microsoft.com/office/word/2015/wordml/symex" mc:Ignorable="w14 w15 w16se w16cid">
+<w:styles xmlns:mc="http://schemas.openxmlformats.org/markup-compatibility/2006" xmlns:r="http://schemas.openxmlformats.org/officeDocument/2006/relationships" xmlns:w="http://schemas.openxmlformats.org/wordprocessingml/2006/main" xmlns:w14="http://schemas.microsoft.com/office/word/2010/wordml" xmlns:w15="http://schemas.microsoft.com/office/word/2012/wordml" xmlns:w16cex="http://schemas.microsoft.com/office/word/2018/wordml/cex" xmlns:w16cid="http://schemas.microsoft.com/office/word/2016/wordml/cid" xmlns:w16="http://schemas.microsoft.com/office/word/2018/wordml" xmlns:w16sdtdh="http://schemas.microsoft.com/office/word/2020/wordml/sdtdatahash" xmlns:w16se="http://schemas.microsoft.com/office/word/2015/wordml/symex" mc:Ignorable="w14 w15 w16se w16cid w16 w16cex w16sdtdh">
   <w:docDefaults>
     <w:rPrDefault>
       <w:rPr>

</xml_diff>